<commit_message>
upload JSP and URLRewrite
</commit_message>
<xml_diff>
--- a/Android/Program_Issues/Custom_View/Custom_View.docx
+++ b/Android/Program_Issues/Custom_View/Custom_View.docx
@@ -2,6 +2,21 @@
 <file path=word/document.xml><?xml version="1.0" encoding="utf-8"?>
 <w:document xmlns:wpc="http://schemas.microsoft.com/office/word/2010/wordprocessingCanvas" xmlns:mc="http://schemas.openxmlformats.org/markup-compatibility/2006" xmlns:o="urn:schemas-microsoft-com:office:office" xmlns:r="http://schemas.openxmlformats.org/officeDocument/2006/relationships" xmlns:m="http://schemas.openxmlformats.org/officeDocument/2006/math" xmlns:v="urn:schemas-microsoft-com:vml" xmlns:wp14="http://schemas.microsoft.com/office/word/2010/wordprocessingDrawing" xmlns:wp="http://schemas.openxmlformats.org/drawingml/2006/wordprocessingDrawing" xmlns:w="http://schemas.openxmlformats.org/wordprocessingml/2006/main" xmlns:w14="http://schemas.microsoft.com/office/word/2010/wordml" xmlns:w10="urn:schemas-microsoft-com:office:word" xmlns:w15="http://schemas.microsoft.com/office/word/2012/wordml" xmlns:wpg="http://schemas.microsoft.com/office/word/2010/wordprocessingGroup" xmlns:wpi="http://schemas.microsoft.com/office/word/2010/wordprocessingInk" xmlns:wne="http://schemas.microsoft.com/office/word/2006/wordml" xmlns:wps="http://schemas.microsoft.com/office/word/2010/wordprocessingShape" xmlns:wpsCustomData="http://www.wps.cn/officeDocument/2013/wpsCustomData" mc:Ignorable="w14 w15 wp14">
   <w:body>
+    <w:p>
+      <w:pPr>
+        <w:rPr>
+          <w:rFonts w:hint="eastAsia" w:eastAsiaTheme="minorEastAsia"/>
+          <w:lang w:val="en-US" w:eastAsia="zh-CN"/>
+        </w:rPr>
+      </w:pPr>
+      <w:r>
+        <w:rPr>
+          <w:rFonts w:hint="eastAsia"/>
+          <w:lang w:val="en-US" w:eastAsia="zh-CN"/>
+        </w:rPr>
+        <w:t>几个方法的调用顺序：</w:t>
+      </w:r>
+    </w:p>
     <w:p>
       <w:r>
         <w:drawing>
@@ -136,6 +151,1930 @@
           </wp:inline>
         </w:drawing>
       </w:r>
+    </w:p>
+    <w:p>
+      <w:pPr>
+        <w:ind w:firstLine="420" w:firstLineChars="0"/>
+        <w:rPr>
+          <w:rFonts w:hint="eastAsia"/>
+        </w:rPr>
+      </w:pPr>
+      <w:r>
+        <w:rPr>
+          <w:rFonts w:hint="eastAsia"/>
+        </w:rPr>
+        <w:t>自定义View大部分时候只需重写两个函数：onMeasure()、onDraw()。onMeasur</w:t>
+      </w:r>
+      <w:r>
+        <w:rPr>
+          <w:rFonts w:hint="eastAsia"/>
+          <w:lang w:val="en-US" w:eastAsia="zh-CN"/>
+        </w:rPr>
+        <w:t>e()</w:t>
+      </w:r>
+      <w:r>
+        <w:rPr>
+          <w:rFonts w:hint="eastAsia"/>
+        </w:rPr>
+        <w:t>负责对当前View的尺寸进行测量，onDraw负责</w:t>
+      </w:r>
+      <w:r>
+        <w:rPr>
+          <w:rFonts w:hint="eastAsia"/>
+          <w:lang w:val="en-US" w:eastAsia="zh-CN"/>
+        </w:rPr>
+        <w:t>将</w:t>
+      </w:r>
+      <w:r>
+        <w:rPr>
+          <w:rFonts w:hint="eastAsia"/>
+        </w:rPr>
+        <w:t>View绘制出来。当然了，至少</w:t>
+      </w:r>
+      <w:r>
+        <w:rPr>
+          <w:rFonts w:hint="eastAsia"/>
+          <w:lang w:val="en-US" w:eastAsia="zh-CN"/>
+        </w:rPr>
+        <w:t>还得</w:t>
+      </w:r>
+      <w:r>
+        <w:rPr>
+          <w:rFonts w:hint="eastAsia"/>
+        </w:rPr>
+        <w:t>写2个构造函数：</w:t>
+      </w:r>
+    </w:p>
+    <w:p>
+      <w:r>
+        <w:drawing>
+          <wp:inline distT="0" distB="0" distL="114300" distR="114300">
+            <wp:extent cx="5266690" cy="968375"/>
+            <wp:effectExtent l="0" t="0" r="10160" b="3175"/>
+            <wp:docPr id="4" name="图片 1"/>
+            <wp:cNvGraphicFramePr>
+              <a:graphicFrameLocks xmlns:a="http://schemas.openxmlformats.org/drawingml/2006/main" noChangeAspect="1"/>
+            </wp:cNvGraphicFramePr>
+            <a:graphic xmlns:a="http://schemas.openxmlformats.org/drawingml/2006/main">
+              <a:graphicData uri="http://schemas.openxmlformats.org/drawingml/2006/picture">
+                <pic:pic xmlns:pic="http://schemas.openxmlformats.org/drawingml/2006/picture">
+                  <pic:nvPicPr>
+                    <pic:cNvPr id="4" name="图片 1"/>
+                    <pic:cNvPicPr>
+                      <a:picLocks noChangeAspect="1"/>
+                    </pic:cNvPicPr>
+                  </pic:nvPicPr>
+                  <pic:blipFill>
+                    <a:blip r:embed="rId7"/>
+                    <a:stretch>
+                      <a:fillRect/>
+                    </a:stretch>
+                  </pic:blipFill>
+                  <pic:spPr>
+                    <a:xfrm>
+                      <a:off x="0" y="0"/>
+                      <a:ext cx="5266690" cy="968375"/>
+                    </a:xfrm>
+                    <a:prstGeom prst="rect">
+                      <a:avLst/>
+                    </a:prstGeom>
+                    <a:noFill/>
+                    <a:ln w="9525">
+                      <a:noFill/>
+                    </a:ln>
+                  </pic:spPr>
+                </pic:pic>
+              </a:graphicData>
+            </a:graphic>
+          </wp:inline>
+        </w:drawing>
+      </w:r>
+    </w:p>
+    <w:p/>
+    <w:p>
+      <w:pPr>
+        <w:rPr>
+          <w:rFonts w:hint="eastAsia" w:eastAsiaTheme="minorEastAsia"/>
+          <w:lang w:val="en-US" w:eastAsia="zh-CN"/>
+        </w:rPr>
+      </w:pPr>
+      <w:r>
+        <w:rPr>
+          <w:rFonts w:hint="eastAsia"/>
+          <w:lang w:val="en-US" w:eastAsia="zh-CN"/>
+        </w:rPr>
+        <w:t>onMeasure():</w:t>
+      </w:r>
+    </w:p>
+    <w:p>
+      <w:pPr>
+        <w:ind w:firstLine="420" w:firstLineChars="0"/>
+        <w:rPr>
+          <w:rFonts w:hint="eastAsia"/>
+          <w:lang w:val="en-US" w:eastAsia="zh-CN"/>
+        </w:rPr>
+      </w:pPr>
+      <w:r>
+        <w:rPr>
+          <w:rFonts w:hint="eastAsia"/>
+        </w:rPr>
+        <w:t>自定义的View首先要测量宽高尺寸。为什么要测量宽高尺寸？</w:t>
+      </w:r>
+      <w:r>
+        <w:rPr>
+          <w:rFonts w:hint="eastAsia"/>
+          <w:lang w:val="en-US" w:eastAsia="zh-CN"/>
+        </w:rPr>
+        <w:t>虽然</w:t>
+      </w:r>
+      <w:r>
+        <w:rPr>
+          <w:rFonts w:hint="eastAsia"/>
+        </w:rPr>
+        <w:t>在xml文件中已经指定好了宽高尺寸了，</w:t>
+      </w:r>
+      <w:r>
+        <w:rPr>
+          <w:rFonts w:hint="eastAsia"/>
+          <w:lang w:eastAsia="zh-CN"/>
+        </w:rPr>
+        <w:t>但是</w:t>
+      </w:r>
+      <w:r>
+        <w:rPr>
+          <w:rFonts w:hint="eastAsia"/>
+        </w:rPr>
+        <w:t>在xml布局文件中，</w:t>
+      </w:r>
+      <w:r>
+        <w:rPr>
+          <w:rFonts w:hint="eastAsia"/>
+          <w:lang w:eastAsia="zh-CN"/>
+        </w:rPr>
+        <w:t>属性</w:t>
+      </w:r>
+      <w:r>
+        <w:rPr>
+          <w:rFonts w:hint="eastAsia"/>
+        </w:rPr>
+        <w:t>layout_width和layout_height可以不写具体的尺寸，而是wrap_content或match_parent。这两个设置</w:t>
+      </w:r>
+      <w:r>
+        <w:rPr>
+          <w:rFonts w:hint="eastAsia"/>
+          <w:lang w:eastAsia="zh-CN"/>
+        </w:rPr>
+        <w:t>值</w:t>
+      </w:r>
+      <w:r>
+        <w:rPr>
+          <w:rFonts w:hint="eastAsia"/>
+        </w:rPr>
+        <w:t>并没有指定真正的大小，</w:t>
+      </w:r>
+      <w:r>
+        <w:rPr>
+          <w:rFonts w:hint="eastAsia"/>
+          <w:lang w:eastAsia="zh-CN"/>
+        </w:rPr>
+        <w:t>但</w:t>
+      </w:r>
+      <w:r>
+        <w:rPr>
+          <w:rFonts w:hint="eastAsia"/>
+        </w:rPr>
+        <w:t>绘制到屏幕上的View必须是要有具体的宽高</w:t>
+      </w:r>
+      <w:r>
+        <w:rPr>
+          <w:rFonts w:hint="eastAsia"/>
+          <w:lang w:eastAsia="zh-CN"/>
+        </w:rPr>
+        <w:t>值。</w:t>
+      </w:r>
+      <w:r>
+        <w:rPr>
+          <w:rFonts w:hint="eastAsia"/>
+        </w:rPr>
+        <w:t>正是因为这个原因，</w:t>
+      </w:r>
+      <w:r>
+        <w:rPr>
+          <w:rFonts w:hint="eastAsia"/>
+          <w:lang w:eastAsia="zh-CN"/>
+        </w:rPr>
+        <w:t>开发者</w:t>
+      </w:r>
+      <w:r>
+        <w:rPr>
+          <w:rFonts w:hint="eastAsia"/>
+        </w:rPr>
+        <w:t>必须自己去处理和设置尺寸。当然了，View类给了默认的处理，但是如果View类的默认处理不满足要求，就得重写onMeasure</w:t>
+      </w:r>
+      <w:r>
+        <w:rPr>
+          <w:rFonts w:hint="eastAsia"/>
+          <w:lang w:val="en-US" w:eastAsia="zh-CN"/>
+        </w:rPr>
+        <w:t>()</w:t>
+      </w:r>
+      <w:r>
+        <w:rPr>
+          <w:rFonts w:hint="eastAsia"/>
+        </w:rPr>
+        <w:t>函数。</w:t>
+      </w:r>
+      <w:r>
+        <w:rPr>
+          <w:rFonts w:hint="eastAsia"/>
+          <w:lang w:eastAsia="zh-CN"/>
+        </w:rPr>
+        <w:t>举个例子，如果</w:t>
+      </w:r>
+      <w:r>
+        <w:rPr>
+          <w:rFonts w:hint="eastAsia"/>
+        </w:rPr>
+        <w:t>希望View是个正方形，</w:t>
+      </w:r>
+      <w:r>
+        <w:rPr>
+          <w:rFonts w:hint="eastAsia"/>
+          <w:lang w:eastAsia="zh-CN"/>
+        </w:rPr>
+        <w:t>若</w:t>
+      </w:r>
+      <w:r>
+        <w:rPr>
+          <w:rFonts w:hint="eastAsia"/>
+        </w:rPr>
+        <w:t>在xml中指定宽高为wrap_content，</w:t>
+      </w:r>
+      <w:r>
+        <w:rPr>
+          <w:rFonts w:hint="eastAsia"/>
+          <w:lang w:eastAsia="zh-CN"/>
+        </w:rPr>
+        <w:t>且</w:t>
+      </w:r>
+      <w:r>
+        <w:rPr>
+          <w:rFonts w:hint="eastAsia"/>
+        </w:rPr>
+        <w:t>使用View类提供的measure处理方式，</w:t>
+      </w:r>
+      <w:r>
+        <w:rPr>
+          <w:rFonts w:hint="eastAsia"/>
+          <w:lang w:eastAsia="zh-CN"/>
+        </w:rPr>
+        <w:t>就</w:t>
+      </w:r>
+      <w:r>
+        <w:rPr>
+          <w:rFonts w:hint="eastAsia"/>
+        </w:rPr>
+        <w:t>无法满足需求</w:t>
+      </w:r>
+      <w:r>
+        <w:rPr>
+          <w:rFonts w:hint="eastAsia"/>
+          <w:lang w:val="en-US" w:eastAsia="zh-CN"/>
+        </w:rPr>
+        <w:t>(如图1)。</w:t>
+      </w:r>
+    </w:p>
+    <w:p>
+      <w:pPr>
+        <w:rPr>
+          <w:rFonts w:hint="eastAsia"/>
+          <w:lang w:val="en-US" w:eastAsia="zh-CN"/>
+        </w:rPr>
+      </w:pPr>
+    </w:p>
+    <w:p>
+      <w:pPr>
+        <w:rPr>
+          <w:rFonts w:hint="eastAsia"/>
+          <w:lang w:val="en-US" w:eastAsia="zh-CN"/>
+        </w:rPr>
+      </w:pPr>
+      <w:r>
+        <w:rPr>
+          <w:rFonts w:hint="eastAsia"/>
+          <w:lang w:val="en-US" w:eastAsia="zh-CN"/>
+        </w:rPr>
+        <w:t>onMeasure()函数原型：</w:t>
+      </w:r>
+    </w:p>
+    <w:p>
+      <w:pPr>
+        <w:ind w:firstLine="420" w:firstLineChars="0"/>
+        <w:rPr>
+          <w:rFonts w:hint="default" w:ascii="Consolas" w:hAnsi="Consolas" w:cs="Consolas"/>
+          <w:sz w:val="18"/>
+          <w:szCs w:val="21"/>
+          <w:lang w:val="en-US" w:eastAsia="zh-CN"/>
+        </w:rPr>
+      </w:pPr>
+      <w:r>
+        <w:rPr>
+          <w:rFonts w:hint="default" w:ascii="Consolas" w:hAnsi="Consolas" w:eastAsia="Source Code Pro" w:cs="Consolas"/>
+          <w:b w:val="0"/>
+          <w:i w:val="0"/>
+          <w:caps w:val="0"/>
+          <w:color w:val="000088"/>
+          <w:spacing w:val="0"/>
+          <w:sz w:val="18"/>
+          <w:szCs w:val="18"/>
+        </w:rPr>
+        <w:t>protected</w:t>
+      </w:r>
+      <w:r>
+        <w:rPr>
+          <w:rFonts w:hint="default" w:ascii="Consolas" w:hAnsi="Consolas" w:eastAsia="Source Code Pro" w:cs="Consolas"/>
+          <w:b w:val="0"/>
+          <w:i w:val="0"/>
+          <w:caps w:val="0"/>
+          <w:color w:val="333333"/>
+          <w:spacing w:val="0"/>
+          <w:sz w:val="18"/>
+          <w:szCs w:val="18"/>
+        </w:rPr>
+        <w:t xml:space="preserve"> </w:t>
+      </w:r>
+      <w:r>
+        <w:rPr>
+          <w:rFonts w:hint="default" w:ascii="Consolas" w:hAnsi="Consolas" w:eastAsia="Source Code Pro" w:cs="Consolas"/>
+          <w:b w:val="0"/>
+          <w:i w:val="0"/>
+          <w:caps w:val="0"/>
+          <w:color w:val="000088"/>
+          <w:spacing w:val="0"/>
+          <w:sz w:val="18"/>
+          <w:szCs w:val="18"/>
+        </w:rPr>
+        <w:t>void</w:t>
+      </w:r>
+      <w:r>
+        <w:rPr>
+          <w:rFonts w:hint="default" w:ascii="Consolas" w:hAnsi="Consolas" w:eastAsia="Source Code Pro" w:cs="Consolas"/>
+          <w:b w:val="0"/>
+          <w:i w:val="0"/>
+          <w:caps w:val="0"/>
+          <w:color w:val="333333"/>
+          <w:spacing w:val="0"/>
+          <w:sz w:val="18"/>
+          <w:szCs w:val="18"/>
+        </w:rPr>
+        <w:t xml:space="preserve"> onMeasure(</w:t>
+      </w:r>
+      <w:r>
+        <w:rPr>
+          <w:rFonts w:hint="default" w:ascii="Consolas" w:hAnsi="Consolas" w:eastAsia="Source Code Pro" w:cs="Consolas"/>
+          <w:b w:val="0"/>
+          <w:i w:val="0"/>
+          <w:caps w:val="0"/>
+          <w:color w:val="000088"/>
+          <w:spacing w:val="0"/>
+          <w:sz w:val="18"/>
+          <w:szCs w:val="18"/>
+        </w:rPr>
+        <w:t>int</w:t>
+      </w:r>
+      <w:r>
+        <w:rPr>
+          <w:rFonts w:hint="default" w:ascii="Consolas" w:hAnsi="Consolas" w:eastAsia="Source Code Pro" w:cs="Consolas"/>
+          <w:b w:val="0"/>
+          <w:i w:val="0"/>
+          <w:caps w:val="0"/>
+          <w:color w:val="333333"/>
+          <w:spacing w:val="0"/>
+          <w:sz w:val="18"/>
+          <w:szCs w:val="18"/>
+        </w:rPr>
+        <w:t xml:space="preserve"> widthMeasureSpec, </w:t>
+      </w:r>
+      <w:r>
+        <w:rPr>
+          <w:rFonts w:hint="default" w:ascii="Consolas" w:hAnsi="Consolas" w:eastAsia="Source Code Pro" w:cs="Consolas"/>
+          <w:b w:val="0"/>
+          <w:i w:val="0"/>
+          <w:caps w:val="0"/>
+          <w:color w:val="000088"/>
+          <w:spacing w:val="0"/>
+          <w:sz w:val="18"/>
+          <w:szCs w:val="18"/>
+        </w:rPr>
+        <w:t>int</w:t>
+      </w:r>
+      <w:r>
+        <w:rPr>
+          <w:rFonts w:hint="default" w:ascii="Consolas" w:hAnsi="Consolas" w:eastAsia="Source Code Pro" w:cs="Consolas"/>
+          <w:b w:val="0"/>
+          <w:i w:val="0"/>
+          <w:caps w:val="0"/>
+          <w:color w:val="333333"/>
+          <w:spacing w:val="0"/>
+          <w:sz w:val="18"/>
+          <w:szCs w:val="18"/>
+        </w:rPr>
+        <w:t xml:space="preserve"> heightMeasureSpec)</w:t>
+      </w:r>
+    </w:p>
+    <w:p>
+      <w:r>
+        <w:drawing>
+          <wp:inline distT="0" distB="0" distL="114300" distR="114300">
+            <wp:extent cx="3712845" cy="1256665"/>
+            <wp:effectExtent l="0" t="0" r="1905" b="635"/>
+            <wp:docPr id="6" name="图片 3"/>
+            <wp:cNvGraphicFramePr>
+              <a:graphicFrameLocks xmlns:a="http://schemas.openxmlformats.org/drawingml/2006/main" noChangeAspect="1"/>
+            </wp:cNvGraphicFramePr>
+            <a:graphic xmlns:a="http://schemas.openxmlformats.org/drawingml/2006/main">
+              <a:graphicData uri="http://schemas.openxmlformats.org/drawingml/2006/picture">
+                <pic:pic xmlns:pic="http://schemas.openxmlformats.org/drawingml/2006/picture">
+                  <pic:nvPicPr>
+                    <pic:cNvPr id="6" name="图片 3"/>
+                    <pic:cNvPicPr>
+                      <a:picLocks noChangeAspect="1"/>
+                    </pic:cNvPicPr>
+                  </pic:nvPicPr>
+                  <pic:blipFill>
+                    <a:blip r:embed="rId8"/>
+                    <a:stretch>
+                      <a:fillRect/>
+                    </a:stretch>
+                  </pic:blipFill>
+                  <pic:spPr>
+                    <a:xfrm>
+                      <a:off x="0" y="0"/>
+                      <a:ext cx="3712845" cy="1256665"/>
+                    </a:xfrm>
+                    <a:prstGeom prst="rect">
+                      <a:avLst/>
+                    </a:prstGeom>
+                    <a:noFill/>
+                    <a:ln w="9525">
+                      <a:noFill/>
+                    </a:ln>
+                  </pic:spPr>
+                </pic:pic>
+              </a:graphicData>
+            </a:graphic>
+          </wp:inline>
+        </w:drawing>
+      </w:r>
+      <w:r>
+        <w:rPr>
+          <w:rFonts w:hint="eastAsia"/>
+          <w:lang w:val="en-US" w:eastAsia="zh-CN"/>
+        </w:rPr>
+        <w:t>=&gt;</w:t>
+      </w:r>
+      <w:r>
+        <w:drawing>
+          <wp:inline distT="0" distB="0" distL="114300" distR="114300">
+            <wp:extent cx="718185" cy="1275080"/>
+            <wp:effectExtent l="0" t="0" r="5715" b="1270"/>
+            <wp:docPr id="7" name="图片 4"/>
+            <wp:cNvGraphicFramePr>
+              <a:graphicFrameLocks xmlns:a="http://schemas.openxmlformats.org/drawingml/2006/main" noChangeAspect="1"/>
+            </wp:cNvGraphicFramePr>
+            <a:graphic xmlns:a="http://schemas.openxmlformats.org/drawingml/2006/main">
+              <a:graphicData uri="http://schemas.openxmlformats.org/drawingml/2006/picture">
+                <pic:pic xmlns:pic="http://schemas.openxmlformats.org/drawingml/2006/picture">
+                  <pic:nvPicPr>
+                    <pic:cNvPr id="7" name="图片 4"/>
+                    <pic:cNvPicPr>
+                      <a:picLocks noChangeAspect="1"/>
+                    </pic:cNvPicPr>
+                  </pic:nvPicPr>
+                  <pic:blipFill>
+                    <a:blip r:embed="rId9"/>
+                    <a:stretch>
+                      <a:fillRect/>
+                    </a:stretch>
+                  </pic:blipFill>
+                  <pic:spPr>
+                    <a:xfrm>
+                      <a:off x="0" y="0"/>
+                      <a:ext cx="718185" cy="1275080"/>
+                    </a:xfrm>
+                    <a:prstGeom prst="rect">
+                      <a:avLst/>
+                    </a:prstGeom>
+                    <a:noFill/>
+                    <a:ln w="9525">
+                      <a:noFill/>
+                    </a:ln>
+                  </pic:spPr>
+                </pic:pic>
+              </a:graphicData>
+            </a:graphic>
+          </wp:inline>
+        </w:drawing>
+      </w:r>
+    </w:p>
+    <w:p>
+      <w:pPr>
+        <w:jc w:val="center"/>
+        <w:rPr>
+          <w:rFonts w:hint="eastAsia"/>
+          <w:sz w:val="15"/>
+          <w:szCs w:val="18"/>
+          <w:lang w:val="en-US" w:eastAsia="zh-CN"/>
+        </w:rPr>
+      </w:pPr>
+      <w:r>
+        <w:rPr>
+          <w:rFonts w:hint="eastAsia"/>
+          <w:sz w:val="15"/>
+          <w:szCs w:val="18"/>
+          <w:lang w:val="en-US" w:eastAsia="zh-CN"/>
+        </w:rPr>
+        <w:t>图1</w:t>
+      </w:r>
+    </w:p>
+    <w:p>
+      <w:pPr>
+        <w:ind w:firstLine="420" w:firstLineChars="0"/>
+        <w:jc w:val="both"/>
+        <w:rPr>
+          <w:rFonts w:hint="eastAsia"/>
+          <w:lang w:val="en-US" w:eastAsia="zh-CN"/>
+        </w:rPr>
+      </w:pPr>
+      <w:r>
+        <w:rPr>
+          <w:rFonts w:hint="eastAsia"/>
+          <w:lang w:val="en-US" w:eastAsia="zh-CN"/>
+        </w:rPr>
+        <w:t>两个参数widthMeasureSpec和heightMeasureSpec包含了宽和高的信息、以及测量模式，也就是说，一个int整数，里面放了测量模式和尺寸大小。那么一个数怎么放两个信息呢？开发者在设置宽高时有3个选择：wrap_content、match_parent以及指定固定尺寸，而测量模式也有3种：UNSPECIFIED，EXACTLY，AT_MOST。如果使用二进制，只需要使用2个bit就可以指定测量模式，因为2个bit取值范围是[0, 3]里面可以存放4种值。int型数据占32bit，将int数据的前2个bit用于区分不同的测量模式，后面30个bit存放的是尺寸数据。</w:t>
+      </w:r>
+    </w:p>
+    <w:p>
+      <w:pPr>
+        <w:ind w:firstLine="420" w:firstLineChars="0"/>
+        <w:jc w:val="both"/>
+        <w:rPr>
+          <w:rFonts w:hint="eastAsia"/>
+          <w:lang w:val="en-US" w:eastAsia="zh-CN"/>
+        </w:rPr>
+      </w:pPr>
+    </w:p>
+    <w:p>
+      <w:pPr>
+        <w:ind w:firstLine="420" w:firstLineChars="0"/>
+        <w:jc w:val="both"/>
+        <w:rPr>
+          <w:rFonts w:hint="eastAsia"/>
+          <w:lang w:val="en-US" w:eastAsia="zh-CN"/>
+        </w:rPr>
+      </w:pPr>
+      <w:r>
+        <w:rPr>
+          <w:rFonts w:hint="eastAsia"/>
+          <w:lang w:val="en-US" w:eastAsia="zh-CN"/>
+        </w:rPr>
+        <w:t>怎么从int数据中提取测量模式和尺寸？不用开发者每次都要写一次移位&lt;&lt;和取且&amp;操作，Android内置类MeasureSpec可以完成上述任务：</w:t>
+      </w:r>
+    </w:p>
+    <w:p>
+      <w:pPr>
+        <w:ind w:firstLine="420" w:firstLineChars="0"/>
+        <w:jc w:val="both"/>
+        <w:rPr>
+          <w:rFonts w:hint="default" w:ascii="Consolas" w:hAnsi="Consolas" w:eastAsia="Source Code Pro" w:cs="Consolas"/>
+          <w:b w:val="0"/>
+          <w:i w:val="0"/>
+          <w:caps w:val="0"/>
+          <w:color w:val="333333"/>
+          <w:spacing w:val="0"/>
+          <w:sz w:val="16"/>
+          <w:szCs w:val="16"/>
+        </w:rPr>
+      </w:pPr>
+      <w:r>
+        <w:rPr>
+          <w:rFonts w:hint="default" w:ascii="Consolas" w:hAnsi="Consolas" w:eastAsia="Source Code Pro" w:cs="Consolas"/>
+          <w:b w:val="0"/>
+          <w:i w:val="0"/>
+          <w:caps w:val="0"/>
+          <w:color w:val="000088"/>
+          <w:spacing w:val="0"/>
+          <w:sz w:val="16"/>
+          <w:szCs w:val="16"/>
+        </w:rPr>
+        <w:t>int</w:t>
+      </w:r>
+      <w:r>
+        <w:rPr>
+          <w:rFonts w:hint="default" w:ascii="Consolas" w:hAnsi="Consolas" w:eastAsia="Source Code Pro" w:cs="Consolas"/>
+          <w:b w:val="0"/>
+          <w:i w:val="0"/>
+          <w:caps w:val="0"/>
+          <w:color w:val="333333"/>
+          <w:spacing w:val="0"/>
+          <w:sz w:val="16"/>
+          <w:szCs w:val="16"/>
+        </w:rPr>
+        <w:t xml:space="preserve"> widthMode = MeasureSpec.getMode(widthMeasureSpec); </w:t>
+      </w:r>
+    </w:p>
+    <w:p>
+      <w:pPr>
+        <w:ind w:firstLine="420" w:firstLineChars="0"/>
+        <w:jc w:val="both"/>
+        <w:rPr>
+          <w:rFonts w:hint="default" w:ascii="Consolas" w:hAnsi="Consolas" w:eastAsia="Source Code Pro" w:cs="Consolas"/>
+          <w:b w:val="0"/>
+          <w:i w:val="0"/>
+          <w:caps w:val="0"/>
+          <w:color w:val="333333"/>
+          <w:spacing w:val="0"/>
+          <w:sz w:val="16"/>
+          <w:szCs w:val="16"/>
+        </w:rPr>
+      </w:pPr>
+      <w:r>
+        <w:rPr>
+          <w:rFonts w:hint="default" w:ascii="Consolas" w:hAnsi="Consolas" w:eastAsia="Source Code Pro" w:cs="Consolas"/>
+          <w:b w:val="0"/>
+          <w:i w:val="0"/>
+          <w:caps w:val="0"/>
+          <w:color w:val="000088"/>
+          <w:spacing w:val="0"/>
+          <w:sz w:val="16"/>
+          <w:szCs w:val="16"/>
+        </w:rPr>
+        <w:t>int</w:t>
+      </w:r>
+      <w:r>
+        <w:rPr>
+          <w:rFonts w:hint="default" w:ascii="Consolas" w:hAnsi="Consolas" w:eastAsia="Source Code Pro" w:cs="Consolas"/>
+          <w:b w:val="0"/>
+          <w:i w:val="0"/>
+          <w:caps w:val="0"/>
+          <w:color w:val="333333"/>
+          <w:spacing w:val="0"/>
+          <w:sz w:val="16"/>
+          <w:szCs w:val="16"/>
+        </w:rPr>
+        <w:t xml:space="preserve"> widthSize = MeasureSpec.getSize(widthMeasureSpec);</w:t>
+      </w:r>
+    </w:p>
+    <w:p>
+      <w:pPr>
+        <w:ind w:firstLine="420" w:firstLineChars="0"/>
+        <w:jc w:val="both"/>
+        <w:rPr>
+          <w:rFonts w:hint="eastAsia" w:asciiTheme="minorEastAsia" w:hAnsiTheme="minorEastAsia" w:eastAsiaTheme="minorEastAsia" w:cstheme="minorEastAsia"/>
+          <w:b w:val="0"/>
+          <w:i w:val="0"/>
+          <w:caps w:val="0"/>
+          <w:color w:val="333333"/>
+          <w:spacing w:val="0"/>
+          <w:sz w:val="20"/>
+          <w:szCs w:val="20"/>
+          <w:lang w:val="en-US" w:eastAsia="zh-CN"/>
+        </w:rPr>
+      </w:pPr>
+    </w:p>
+    <w:p>
+      <w:pPr>
+        <w:ind w:firstLine="420" w:firstLineChars="0"/>
+        <w:jc w:val="both"/>
+        <w:rPr>
+          <w:rFonts w:hint="eastAsia" w:asciiTheme="minorEastAsia" w:hAnsiTheme="minorEastAsia" w:eastAsiaTheme="minorEastAsia" w:cstheme="minorEastAsia"/>
+          <w:b w:val="0"/>
+          <w:i w:val="0"/>
+          <w:caps w:val="0"/>
+          <w:color w:val="auto"/>
+          <w:spacing w:val="0"/>
+          <w:sz w:val="20"/>
+          <w:szCs w:val="20"/>
+          <w:lang w:val="en-US" w:eastAsia="zh-CN"/>
+        </w:rPr>
+      </w:pPr>
+      <w:r>
+        <w:rPr>
+          <w:rFonts w:hint="eastAsia" w:asciiTheme="minorEastAsia" w:hAnsiTheme="minorEastAsia" w:eastAsiaTheme="minorEastAsia" w:cstheme="minorEastAsia"/>
+          <w:b w:val="0"/>
+          <w:i w:val="0"/>
+          <w:caps w:val="0"/>
+          <w:color w:val="auto"/>
+          <w:spacing w:val="0"/>
+          <w:sz w:val="20"/>
+          <w:szCs w:val="20"/>
+          <w:lang w:val="en-US" w:eastAsia="zh-CN"/>
+        </w:rPr>
+        <w:t>既然能通过widthMeasureSpec拿到宽度尺寸大小，还</w:t>
+      </w:r>
+      <w:r>
+        <w:rPr>
+          <w:rFonts w:hint="eastAsia" w:asciiTheme="minorEastAsia" w:hAnsiTheme="minorEastAsia" w:cstheme="minorEastAsia"/>
+          <w:b w:val="0"/>
+          <w:i w:val="0"/>
+          <w:caps w:val="0"/>
+          <w:color w:val="auto"/>
+          <w:spacing w:val="0"/>
+          <w:sz w:val="20"/>
+          <w:szCs w:val="20"/>
+          <w:lang w:val="en-US" w:eastAsia="zh-CN"/>
+        </w:rPr>
+        <w:t>需</w:t>
+      </w:r>
+      <w:r>
+        <w:rPr>
+          <w:rFonts w:hint="eastAsia" w:asciiTheme="minorEastAsia" w:hAnsiTheme="minorEastAsia" w:eastAsiaTheme="minorEastAsia" w:cstheme="minorEastAsia"/>
+          <w:b w:val="0"/>
+          <w:i w:val="0"/>
+          <w:caps w:val="0"/>
+          <w:color w:val="auto"/>
+          <w:spacing w:val="0"/>
+          <w:sz w:val="20"/>
+          <w:szCs w:val="20"/>
+          <w:lang w:val="en-US" w:eastAsia="zh-CN"/>
+        </w:rPr>
+        <w:t>要测量模式干嘛？注意：这里的尺寸大小并不是View</w:t>
+      </w:r>
+      <w:r>
+        <w:rPr>
+          <w:rFonts w:hint="eastAsia" w:asciiTheme="minorEastAsia" w:hAnsiTheme="minorEastAsia" w:cstheme="minorEastAsia"/>
+          <w:b w:val="0"/>
+          <w:i w:val="0"/>
+          <w:caps w:val="0"/>
+          <w:color w:val="auto"/>
+          <w:spacing w:val="0"/>
+          <w:sz w:val="20"/>
+          <w:szCs w:val="20"/>
+          <w:lang w:val="en-US" w:eastAsia="zh-CN"/>
+        </w:rPr>
+        <w:t>最终</w:t>
+      </w:r>
+      <w:r>
+        <w:rPr>
+          <w:rFonts w:hint="eastAsia" w:asciiTheme="minorEastAsia" w:hAnsiTheme="minorEastAsia" w:eastAsiaTheme="minorEastAsia" w:cstheme="minorEastAsia"/>
+          <w:b w:val="0"/>
+          <w:i w:val="0"/>
+          <w:caps w:val="0"/>
+          <w:color w:val="auto"/>
+          <w:spacing w:val="0"/>
+          <w:sz w:val="20"/>
+          <w:szCs w:val="20"/>
+          <w:lang w:val="en-US" w:eastAsia="zh-CN"/>
+        </w:rPr>
+        <w:t>的尺寸大小，而是父View提供的参考大小。测量模式</w:t>
+      </w:r>
+      <w:r>
+        <w:rPr>
+          <w:rFonts w:hint="eastAsia" w:asciiTheme="minorEastAsia" w:hAnsiTheme="minorEastAsia" w:cstheme="minorEastAsia"/>
+          <w:b w:val="0"/>
+          <w:i w:val="0"/>
+          <w:caps w:val="0"/>
+          <w:color w:val="auto"/>
+          <w:spacing w:val="0"/>
+          <w:sz w:val="20"/>
+          <w:szCs w:val="20"/>
+          <w:lang w:val="en-US" w:eastAsia="zh-CN"/>
+        </w:rPr>
+        <w:t>含义如下：</w:t>
+      </w:r>
+    </w:p>
+    <w:p>
+      <w:pPr>
+        <w:ind w:firstLine="420" w:firstLineChars="0"/>
+        <w:jc w:val="both"/>
+        <w:rPr>
+          <w:rFonts w:hint="eastAsia" w:ascii="微软雅黑" w:hAnsi="微软雅黑" w:eastAsia="微软雅黑" w:cs="微软雅黑"/>
+          <w:b w:val="0"/>
+          <w:i w:val="0"/>
+          <w:caps w:val="0"/>
+          <w:color w:val="auto"/>
+          <w:spacing w:val="0"/>
+          <w:sz w:val="15"/>
+          <w:szCs w:val="15"/>
+          <w:lang w:val="en-US" w:eastAsia="zh-CN"/>
+        </w:rPr>
+      </w:pPr>
+      <w:r>
+        <w:rPr>
+          <w:rFonts w:hint="eastAsia" w:ascii="微软雅黑" w:hAnsi="微软雅黑" w:eastAsia="微软雅黑" w:cs="微软雅黑"/>
+          <w:b w:val="0"/>
+          <w:i w:val="0"/>
+          <w:caps w:val="0"/>
+          <w:color w:val="auto"/>
+          <w:spacing w:val="0"/>
+          <w:sz w:val="15"/>
+          <w:szCs w:val="15"/>
+          <w:lang w:val="en-US" w:eastAsia="zh-CN"/>
+        </w:rPr>
+        <w:t>测量模式</w:t>
+      </w:r>
+      <w:r>
+        <w:rPr>
+          <w:rFonts w:hint="eastAsia" w:ascii="微软雅黑" w:hAnsi="微软雅黑" w:eastAsia="微软雅黑" w:cs="微软雅黑"/>
+          <w:b w:val="0"/>
+          <w:i w:val="0"/>
+          <w:caps w:val="0"/>
+          <w:color w:val="auto"/>
+          <w:spacing w:val="0"/>
+          <w:sz w:val="15"/>
+          <w:szCs w:val="15"/>
+          <w:lang w:val="en-US" w:eastAsia="zh-CN"/>
+        </w:rPr>
+        <w:tab/>
+      </w:r>
+      <w:r>
+        <w:rPr>
+          <w:rFonts w:hint="eastAsia" w:ascii="微软雅黑" w:hAnsi="微软雅黑" w:eastAsia="微软雅黑" w:cs="微软雅黑"/>
+          <w:b w:val="0"/>
+          <w:i w:val="0"/>
+          <w:caps w:val="0"/>
+          <w:color w:val="auto"/>
+          <w:spacing w:val="0"/>
+          <w:sz w:val="15"/>
+          <w:szCs w:val="15"/>
+          <w:lang w:val="en-US" w:eastAsia="zh-CN"/>
+        </w:rPr>
+        <w:t xml:space="preserve">         表示意思</w:t>
+      </w:r>
+    </w:p>
+    <w:p>
+      <w:pPr>
+        <w:ind w:firstLine="420" w:firstLineChars="0"/>
+        <w:jc w:val="both"/>
+        <w:rPr>
+          <w:rFonts w:hint="eastAsia" w:ascii="微软雅黑" w:hAnsi="微软雅黑" w:eastAsia="微软雅黑" w:cs="微软雅黑"/>
+          <w:b w:val="0"/>
+          <w:i w:val="0"/>
+          <w:caps w:val="0"/>
+          <w:color w:val="auto"/>
+          <w:spacing w:val="0"/>
+          <w:sz w:val="15"/>
+          <w:szCs w:val="15"/>
+          <w:lang w:val="en-US" w:eastAsia="zh-CN"/>
+        </w:rPr>
+      </w:pPr>
+      <w:r>
+        <w:rPr>
+          <w:rFonts w:hint="eastAsia" w:ascii="微软雅黑" w:hAnsi="微软雅黑" w:eastAsia="微软雅黑" w:cs="微软雅黑"/>
+          <w:b w:val="0"/>
+          <w:i w:val="0"/>
+          <w:caps w:val="0"/>
+          <w:color w:val="auto"/>
+          <w:spacing w:val="0"/>
+          <w:sz w:val="15"/>
+          <w:szCs w:val="15"/>
+          <w:lang w:val="en-US" w:eastAsia="zh-CN"/>
+        </w:rPr>
+        <w:t>UNSPECIFIED</w:t>
+      </w:r>
+      <w:r>
+        <w:rPr>
+          <w:rFonts w:hint="eastAsia" w:ascii="微软雅黑" w:hAnsi="微软雅黑" w:eastAsia="微软雅黑" w:cs="微软雅黑"/>
+          <w:b w:val="0"/>
+          <w:i w:val="0"/>
+          <w:caps w:val="0"/>
+          <w:color w:val="auto"/>
+          <w:spacing w:val="0"/>
+          <w:sz w:val="15"/>
+          <w:szCs w:val="15"/>
+          <w:lang w:val="en-US" w:eastAsia="zh-CN"/>
+        </w:rPr>
+        <w:tab/>
+      </w:r>
+      <w:r>
+        <w:rPr>
+          <w:rFonts w:hint="eastAsia" w:ascii="微软雅黑" w:hAnsi="微软雅黑" w:eastAsia="微软雅黑" w:cs="微软雅黑"/>
+          <w:b w:val="0"/>
+          <w:i w:val="0"/>
+          <w:caps w:val="0"/>
+          <w:color w:val="auto"/>
+          <w:spacing w:val="0"/>
+          <w:sz w:val="15"/>
+          <w:szCs w:val="15"/>
+          <w:lang w:val="en-US" w:eastAsia="zh-CN"/>
+        </w:rPr>
+        <w:t xml:space="preserve">   父容器没有对当前View有任何限制，当前View可以任意取值</w:t>
+      </w:r>
+    </w:p>
+    <w:p>
+      <w:pPr>
+        <w:ind w:firstLine="420" w:firstLineChars="0"/>
+        <w:jc w:val="both"/>
+        <w:rPr>
+          <w:rFonts w:hint="eastAsia" w:ascii="微软雅黑" w:hAnsi="微软雅黑" w:eastAsia="微软雅黑" w:cs="微软雅黑"/>
+          <w:b w:val="0"/>
+          <w:i w:val="0"/>
+          <w:caps w:val="0"/>
+          <w:color w:val="auto"/>
+          <w:spacing w:val="0"/>
+          <w:sz w:val="15"/>
+          <w:szCs w:val="15"/>
+          <w:lang w:val="en-US" w:eastAsia="zh-CN"/>
+        </w:rPr>
+      </w:pPr>
+      <w:r>
+        <w:rPr>
+          <w:rFonts w:hint="eastAsia" w:ascii="微软雅黑" w:hAnsi="微软雅黑" w:eastAsia="微软雅黑" w:cs="微软雅黑"/>
+          <w:b w:val="0"/>
+          <w:i w:val="0"/>
+          <w:caps w:val="0"/>
+          <w:color w:val="auto"/>
+          <w:spacing w:val="0"/>
+          <w:sz w:val="15"/>
+          <w:szCs w:val="15"/>
+          <w:lang w:val="en-US" w:eastAsia="zh-CN"/>
+        </w:rPr>
+        <w:t>EXACTLY</w:t>
+      </w:r>
+      <w:r>
+        <w:rPr>
+          <w:rFonts w:hint="eastAsia" w:ascii="微软雅黑" w:hAnsi="微软雅黑" w:eastAsia="微软雅黑" w:cs="微软雅黑"/>
+          <w:b w:val="0"/>
+          <w:i w:val="0"/>
+          <w:caps w:val="0"/>
+          <w:color w:val="auto"/>
+          <w:spacing w:val="0"/>
+          <w:sz w:val="15"/>
+          <w:szCs w:val="15"/>
+          <w:lang w:val="en-US" w:eastAsia="zh-CN"/>
+        </w:rPr>
+        <w:tab/>
+      </w:r>
+      <w:r>
+        <w:rPr>
+          <w:rFonts w:hint="eastAsia" w:ascii="微软雅黑" w:hAnsi="微软雅黑" w:eastAsia="微软雅黑" w:cs="微软雅黑"/>
+          <w:b w:val="0"/>
+          <w:i w:val="0"/>
+          <w:caps w:val="0"/>
+          <w:color w:val="auto"/>
+          <w:spacing w:val="0"/>
+          <w:sz w:val="15"/>
+          <w:szCs w:val="15"/>
+          <w:lang w:val="en-US" w:eastAsia="zh-CN"/>
+        </w:rPr>
+        <w:t xml:space="preserve">         当前尺寸 (</w:t>
+      </w:r>
+      <w:r>
+        <w:rPr>
+          <w:rFonts w:hint="default" w:ascii="Consolas" w:hAnsi="Consolas" w:eastAsia="Source Code Pro" w:cs="Consolas"/>
+          <w:b w:val="0"/>
+          <w:i w:val="0"/>
+          <w:caps w:val="0"/>
+          <w:color w:val="auto"/>
+          <w:spacing w:val="0"/>
+          <w:sz w:val="16"/>
+          <w:szCs w:val="16"/>
+        </w:rPr>
+        <w:t>widthSize</w:t>
+      </w:r>
+      <w:r>
+        <w:rPr>
+          <w:rFonts w:hint="eastAsia" w:ascii="微软雅黑" w:hAnsi="微软雅黑" w:eastAsia="微软雅黑" w:cs="微软雅黑"/>
+          <w:b w:val="0"/>
+          <w:i w:val="0"/>
+          <w:caps w:val="0"/>
+          <w:color w:val="auto"/>
+          <w:spacing w:val="0"/>
+          <w:sz w:val="15"/>
+          <w:szCs w:val="15"/>
+          <w:lang w:val="en-US" w:eastAsia="zh-CN"/>
+        </w:rPr>
+        <w:t>) 就是当前View应该取的尺寸</w:t>
+      </w:r>
+    </w:p>
+    <w:p>
+      <w:pPr>
+        <w:ind w:firstLine="420" w:firstLineChars="0"/>
+        <w:jc w:val="both"/>
+        <w:rPr>
+          <w:rFonts w:hint="eastAsia" w:ascii="微软雅黑" w:hAnsi="微软雅黑" w:eastAsia="微软雅黑" w:cs="微软雅黑"/>
+          <w:b w:val="0"/>
+          <w:i w:val="0"/>
+          <w:caps w:val="0"/>
+          <w:color w:val="auto"/>
+          <w:spacing w:val="0"/>
+          <w:sz w:val="15"/>
+          <w:szCs w:val="15"/>
+          <w:lang w:val="en-US" w:eastAsia="zh-CN"/>
+        </w:rPr>
+      </w:pPr>
+      <w:r>
+        <w:rPr>
+          <w:rFonts w:hint="eastAsia" w:ascii="微软雅黑" w:hAnsi="微软雅黑" w:eastAsia="微软雅黑" w:cs="微软雅黑"/>
+          <w:b w:val="0"/>
+          <w:i w:val="0"/>
+          <w:caps w:val="0"/>
+          <w:color w:val="auto"/>
+          <w:spacing w:val="0"/>
+          <w:sz w:val="15"/>
+          <w:szCs w:val="15"/>
+          <w:lang w:val="en-US" w:eastAsia="zh-CN"/>
+        </w:rPr>
+        <w:t>AT_MOST</w:t>
+      </w:r>
+      <w:r>
+        <w:rPr>
+          <w:rFonts w:hint="eastAsia" w:ascii="微软雅黑" w:hAnsi="微软雅黑" w:eastAsia="微软雅黑" w:cs="微软雅黑"/>
+          <w:b w:val="0"/>
+          <w:i w:val="0"/>
+          <w:caps w:val="0"/>
+          <w:color w:val="auto"/>
+          <w:spacing w:val="0"/>
+          <w:sz w:val="15"/>
+          <w:szCs w:val="15"/>
+          <w:lang w:val="en-US" w:eastAsia="zh-CN"/>
+        </w:rPr>
+        <w:tab/>
+      </w:r>
+      <w:r>
+        <w:rPr>
+          <w:rFonts w:hint="eastAsia" w:ascii="微软雅黑" w:hAnsi="微软雅黑" w:eastAsia="微软雅黑" w:cs="微软雅黑"/>
+          <w:b w:val="0"/>
+          <w:i w:val="0"/>
+          <w:caps w:val="0"/>
+          <w:color w:val="auto"/>
+          <w:spacing w:val="0"/>
+          <w:sz w:val="15"/>
+          <w:szCs w:val="15"/>
+          <w:lang w:val="en-US" w:eastAsia="zh-CN"/>
+        </w:rPr>
+        <w:t xml:space="preserve">         当前尺寸 (</w:t>
+      </w:r>
+      <w:r>
+        <w:rPr>
+          <w:rFonts w:hint="default" w:ascii="Consolas" w:hAnsi="Consolas" w:eastAsia="Source Code Pro" w:cs="Consolas"/>
+          <w:b w:val="0"/>
+          <w:i w:val="0"/>
+          <w:caps w:val="0"/>
+          <w:color w:val="auto"/>
+          <w:spacing w:val="0"/>
+          <w:sz w:val="16"/>
+          <w:szCs w:val="16"/>
+        </w:rPr>
+        <w:t>widthSize</w:t>
+      </w:r>
+      <w:r>
+        <w:rPr>
+          <w:rFonts w:hint="eastAsia" w:ascii="微软雅黑" w:hAnsi="微软雅黑" w:eastAsia="微软雅黑" w:cs="微软雅黑"/>
+          <w:b w:val="0"/>
+          <w:i w:val="0"/>
+          <w:caps w:val="0"/>
+          <w:color w:val="auto"/>
+          <w:spacing w:val="0"/>
+          <w:sz w:val="15"/>
+          <w:szCs w:val="15"/>
+          <w:lang w:val="en-US" w:eastAsia="zh-CN"/>
+        </w:rPr>
+        <w:t>) 是当前View能取的最大值</w:t>
+      </w:r>
+    </w:p>
+    <w:p>
+      <w:pPr>
+        <w:ind w:firstLine="420" w:firstLineChars="0"/>
+        <w:jc w:val="both"/>
+        <w:rPr>
+          <w:rFonts w:hint="eastAsia" w:ascii="微软雅黑" w:hAnsi="微软雅黑" w:eastAsia="微软雅黑" w:cs="微软雅黑"/>
+          <w:b w:val="0"/>
+          <w:i w:val="0"/>
+          <w:caps w:val="0"/>
+          <w:color w:val="auto"/>
+          <w:spacing w:val="0"/>
+          <w:sz w:val="15"/>
+          <w:szCs w:val="15"/>
+          <w:lang w:val="en-US" w:eastAsia="zh-CN"/>
+        </w:rPr>
+      </w:pPr>
+    </w:p>
+    <w:p>
+      <w:pPr>
+        <w:ind w:firstLine="420" w:firstLineChars="0"/>
+        <w:jc w:val="both"/>
+        <w:rPr>
+          <w:rFonts w:hint="eastAsia" w:asciiTheme="minorEastAsia" w:hAnsiTheme="minorEastAsia" w:eastAsiaTheme="minorEastAsia" w:cstheme="minorEastAsia"/>
+          <w:b w:val="0"/>
+          <w:i w:val="0"/>
+          <w:caps w:val="0"/>
+          <w:color w:val="auto"/>
+          <w:spacing w:val="0"/>
+          <w:sz w:val="20"/>
+          <w:szCs w:val="20"/>
+          <w:lang w:val="en-US" w:eastAsia="zh-CN"/>
+        </w:rPr>
+      </w:pPr>
+      <w:r>
+        <w:rPr>
+          <w:rFonts w:hint="eastAsia" w:asciiTheme="minorEastAsia" w:hAnsiTheme="minorEastAsia" w:eastAsiaTheme="minorEastAsia" w:cstheme="minorEastAsia"/>
+          <w:b w:val="0"/>
+          <w:i w:val="0"/>
+          <w:caps w:val="0"/>
+          <w:color w:val="auto"/>
+          <w:spacing w:val="0"/>
+          <w:sz w:val="20"/>
+          <w:szCs w:val="20"/>
+          <w:lang w:val="en-US" w:eastAsia="zh-CN"/>
+        </w:rPr>
+        <w:t>而上面的测量模式跟wrap_content、match_parent以及写成固定尺寸有什么对应关系呢？</w:t>
+      </w:r>
+    </w:p>
+    <w:p>
+      <w:pPr>
+        <w:ind w:firstLine="420" w:firstLineChars="0"/>
+        <w:jc w:val="both"/>
+        <w:rPr>
+          <w:rFonts w:hint="eastAsia" w:asciiTheme="minorEastAsia" w:hAnsiTheme="minorEastAsia" w:eastAsiaTheme="minorEastAsia" w:cstheme="minorEastAsia"/>
+          <w:b w:val="0"/>
+          <w:i w:val="0"/>
+          <w:caps w:val="0"/>
+          <w:color w:val="auto"/>
+          <w:spacing w:val="0"/>
+          <w:sz w:val="20"/>
+          <w:szCs w:val="20"/>
+          <w:lang w:val="en-US" w:eastAsia="zh-CN"/>
+        </w:rPr>
+      </w:pPr>
+    </w:p>
+    <w:p>
+      <w:pPr>
+        <w:ind w:firstLine="420" w:firstLineChars="0"/>
+        <w:jc w:val="both"/>
+        <w:rPr>
+          <w:rFonts w:hint="eastAsia" w:ascii="微软雅黑" w:hAnsi="微软雅黑" w:eastAsia="微软雅黑" w:cs="微软雅黑"/>
+          <w:b w:val="0"/>
+          <w:i w:val="0"/>
+          <w:caps w:val="0"/>
+          <w:color w:val="auto"/>
+          <w:spacing w:val="0"/>
+          <w:sz w:val="16"/>
+          <w:szCs w:val="16"/>
+          <w:lang w:val="en-US" w:eastAsia="zh-CN"/>
+        </w:rPr>
+      </w:pPr>
+      <w:r>
+        <w:rPr>
+          <w:rFonts w:hint="eastAsia" w:ascii="微软雅黑" w:hAnsi="微软雅黑" w:eastAsia="微软雅黑" w:cs="微软雅黑"/>
+          <w:b w:val="0"/>
+          <w:i w:val="0"/>
+          <w:caps w:val="0"/>
+          <w:color w:val="auto"/>
+          <w:spacing w:val="0"/>
+          <w:sz w:val="16"/>
+          <w:szCs w:val="16"/>
+          <w:lang w:val="en-US" w:eastAsia="zh-CN"/>
+        </w:rPr>
+        <w:t>match_parent—&gt;EXACTLY：match_parent就是要利用父View给我们提供的所有剩余空间，而父View剩余空间是确定的。</w:t>
+      </w:r>
+    </w:p>
+    <w:p>
+      <w:pPr>
+        <w:ind w:firstLine="420" w:firstLineChars="0"/>
+        <w:jc w:val="both"/>
+        <w:rPr>
+          <w:rFonts w:hint="eastAsia" w:ascii="微软雅黑" w:hAnsi="微软雅黑" w:eastAsia="微软雅黑" w:cs="微软雅黑"/>
+          <w:b w:val="0"/>
+          <w:i w:val="0"/>
+          <w:caps w:val="0"/>
+          <w:color w:val="auto"/>
+          <w:spacing w:val="0"/>
+          <w:sz w:val="16"/>
+          <w:szCs w:val="16"/>
+          <w:lang w:val="en-US" w:eastAsia="zh-CN"/>
+        </w:rPr>
+      </w:pPr>
+      <w:r>
+        <w:rPr>
+          <w:rFonts w:hint="eastAsia" w:ascii="微软雅黑" w:hAnsi="微软雅黑" w:eastAsia="微软雅黑" w:cs="微软雅黑"/>
+          <w:b w:val="0"/>
+          <w:i w:val="0"/>
+          <w:caps w:val="0"/>
+          <w:color w:val="auto"/>
+          <w:spacing w:val="0"/>
+          <w:sz w:val="16"/>
+          <w:szCs w:val="16"/>
+          <w:lang w:val="en-US" w:eastAsia="zh-CN"/>
+        </w:rPr>
+        <w:t>wrap_content—&gt;AT_MOST：就是我们想要将大小设置为包裹我们的view内容，那么尺寸大小就是父View给我们作为参考的尺寸，只要不超过这个尺寸就可以</w:t>
+      </w:r>
+    </w:p>
+    <w:p>
+      <w:pPr>
+        <w:ind w:firstLine="420" w:firstLineChars="0"/>
+        <w:jc w:val="both"/>
+        <w:rPr>
+          <w:rFonts w:hint="eastAsia" w:ascii="微软雅黑" w:hAnsi="微软雅黑" w:eastAsia="微软雅黑" w:cs="微软雅黑"/>
+          <w:b w:val="0"/>
+          <w:i w:val="0"/>
+          <w:caps w:val="0"/>
+          <w:color w:val="auto"/>
+          <w:spacing w:val="0"/>
+          <w:sz w:val="16"/>
+          <w:szCs w:val="16"/>
+          <w:lang w:val="en-US" w:eastAsia="zh-CN"/>
+        </w:rPr>
+      </w:pPr>
+      <w:r>
+        <w:rPr>
+          <w:rFonts w:hint="eastAsia" w:ascii="微软雅黑" w:hAnsi="微软雅黑" w:eastAsia="微软雅黑" w:cs="微软雅黑"/>
+          <w:b w:val="0"/>
+          <w:i w:val="0"/>
+          <w:caps w:val="0"/>
+          <w:color w:val="auto"/>
+          <w:spacing w:val="0"/>
+          <w:sz w:val="16"/>
+          <w:szCs w:val="16"/>
+          <w:lang w:val="en-US" w:eastAsia="zh-CN"/>
+        </w:rPr>
+        <w:t>固定尺寸（如100dp）—&gt;EXACTLY：用户自己指定了尺寸大小</w:t>
+      </w:r>
+    </w:p>
+    <w:p>
+      <w:pPr>
+        <w:ind w:firstLine="420" w:firstLineChars="0"/>
+        <w:jc w:val="both"/>
+        <w:rPr>
+          <w:rFonts w:hint="eastAsia" w:ascii="微软雅黑" w:hAnsi="微软雅黑" w:eastAsia="微软雅黑" w:cs="微软雅黑"/>
+          <w:b w:val="0"/>
+          <w:i w:val="0"/>
+          <w:caps w:val="0"/>
+          <w:color w:val="auto"/>
+          <w:spacing w:val="0"/>
+          <w:sz w:val="16"/>
+          <w:szCs w:val="16"/>
+          <w:lang w:val="en-US" w:eastAsia="zh-CN"/>
+        </w:rPr>
+      </w:pPr>
+    </w:p>
+    <w:p>
+      <w:pPr>
+        <w:jc w:val="both"/>
+        <w:rPr>
+          <w:rFonts w:hint="eastAsia" w:ascii="微软雅黑" w:hAnsi="微软雅黑" w:eastAsia="微软雅黑" w:cs="微软雅黑"/>
+          <w:b w:val="0"/>
+          <w:i w:val="0"/>
+          <w:caps w:val="0"/>
+          <w:color w:val="auto"/>
+          <w:spacing w:val="0"/>
+          <w:sz w:val="16"/>
+          <w:szCs w:val="16"/>
+          <w:lang w:val="en-US" w:eastAsia="zh-CN"/>
+        </w:rPr>
+      </w:pPr>
+      <w:r>
+        <w:rPr>
+          <w:rFonts w:hint="eastAsia" w:ascii="微软雅黑" w:hAnsi="微软雅黑" w:eastAsia="微软雅黑" w:cs="微软雅黑"/>
+          <w:b w:val="0"/>
+          <w:i w:val="0"/>
+          <w:caps w:val="0"/>
+          <w:color w:val="auto"/>
+          <w:spacing w:val="0"/>
+          <w:sz w:val="16"/>
+          <w:szCs w:val="16"/>
+          <w:lang w:val="en-US" w:eastAsia="zh-CN"/>
+        </w:rPr>
+        <w:t>自定义onMeasure()函数：</w:t>
+      </w:r>
+    </w:p>
+    <w:p>
+      <w:pPr>
+        <w:ind w:firstLine="420" w:firstLineChars="0"/>
+        <w:jc w:val="both"/>
+        <w:rPr>
+          <w:rFonts w:hint="eastAsia" w:ascii="微软雅黑" w:hAnsi="微软雅黑" w:eastAsia="微软雅黑" w:cs="微软雅黑"/>
+          <w:b w:val="0"/>
+          <w:i w:val="0"/>
+          <w:caps w:val="0"/>
+          <w:color w:val="auto"/>
+          <w:spacing w:val="0"/>
+          <w:sz w:val="16"/>
+          <w:szCs w:val="16"/>
+          <w:lang w:val="en-US" w:eastAsia="zh-CN"/>
+        </w:rPr>
+      </w:pPr>
+      <w:r>
+        <w:rPr>
+          <w:rFonts w:hint="eastAsia" w:ascii="微软雅黑" w:hAnsi="微软雅黑" w:eastAsia="微软雅黑" w:cs="微软雅黑"/>
+          <w:b w:val="0"/>
+          <w:i w:val="0"/>
+          <w:caps w:val="0"/>
+          <w:color w:val="auto"/>
+          <w:spacing w:val="0"/>
+          <w:sz w:val="16"/>
+          <w:szCs w:val="16"/>
+          <w:lang w:val="en-US" w:eastAsia="zh-CN"/>
+        </w:rPr>
+        <w:t>实现效果为：将当前的View以正方形的形式显示，即要宽高相等，并且默认的宽高值为100像素(如图2)</w:t>
+      </w:r>
+    </w:p>
+    <w:p>
+      <w:pPr>
+        <w:jc w:val="both"/>
+      </w:pPr>
+      <w:r>
+        <w:drawing>
+          <wp:inline distT="0" distB="0" distL="114300" distR="114300">
+            <wp:extent cx="2821305" cy="3014980"/>
+            <wp:effectExtent l="0" t="0" r="17145" b="13970"/>
+            <wp:docPr id="8" name="图片 5"/>
+            <wp:cNvGraphicFramePr>
+              <a:graphicFrameLocks xmlns:a="http://schemas.openxmlformats.org/drawingml/2006/main" noChangeAspect="1"/>
+            </wp:cNvGraphicFramePr>
+            <a:graphic xmlns:a="http://schemas.openxmlformats.org/drawingml/2006/main">
+              <a:graphicData uri="http://schemas.openxmlformats.org/drawingml/2006/picture">
+                <pic:pic xmlns:pic="http://schemas.openxmlformats.org/drawingml/2006/picture">
+                  <pic:nvPicPr>
+                    <pic:cNvPr id="8" name="图片 5"/>
+                    <pic:cNvPicPr>
+                      <a:picLocks noChangeAspect="1"/>
+                    </pic:cNvPicPr>
+                  </pic:nvPicPr>
+                  <pic:blipFill>
+                    <a:blip r:embed="rId10"/>
+                    <a:stretch>
+                      <a:fillRect/>
+                    </a:stretch>
+                  </pic:blipFill>
+                  <pic:spPr>
+                    <a:xfrm>
+                      <a:off x="0" y="0"/>
+                      <a:ext cx="2821305" cy="3014980"/>
+                    </a:xfrm>
+                    <a:prstGeom prst="rect">
+                      <a:avLst/>
+                    </a:prstGeom>
+                    <a:noFill/>
+                    <a:ln w="9525">
+                      <a:noFill/>
+                    </a:ln>
+                  </pic:spPr>
+                </pic:pic>
+              </a:graphicData>
+            </a:graphic>
+          </wp:inline>
+        </w:drawing>
+      </w:r>
+      <w:r>
+        <w:rPr>
+          <w:rFonts w:hint="eastAsia"/>
+          <w:lang w:val="en-US" w:eastAsia="zh-CN"/>
+        </w:rPr>
+        <w:t>==&gt;</w:t>
+      </w:r>
+      <w:r>
+        <w:drawing>
+          <wp:inline distT="0" distB="0" distL="114300" distR="114300">
+            <wp:extent cx="1692275" cy="3001010"/>
+            <wp:effectExtent l="0" t="0" r="3175" b="8890"/>
+            <wp:docPr id="9" name="图片 6"/>
+            <wp:cNvGraphicFramePr>
+              <a:graphicFrameLocks xmlns:a="http://schemas.openxmlformats.org/drawingml/2006/main" noChangeAspect="1"/>
+            </wp:cNvGraphicFramePr>
+            <a:graphic xmlns:a="http://schemas.openxmlformats.org/drawingml/2006/main">
+              <a:graphicData uri="http://schemas.openxmlformats.org/drawingml/2006/picture">
+                <pic:pic xmlns:pic="http://schemas.openxmlformats.org/drawingml/2006/picture">
+                  <pic:nvPicPr>
+                    <pic:cNvPr id="9" name="图片 6"/>
+                    <pic:cNvPicPr>
+                      <a:picLocks noChangeAspect="1"/>
+                    </pic:cNvPicPr>
+                  </pic:nvPicPr>
+                  <pic:blipFill>
+                    <a:blip r:embed="rId11"/>
+                    <a:stretch>
+                      <a:fillRect/>
+                    </a:stretch>
+                  </pic:blipFill>
+                  <pic:spPr>
+                    <a:xfrm>
+                      <a:off x="0" y="0"/>
+                      <a:ext cx="1692275" cy="3001010"/>
+                    </a:xfrm>
+                    <a:prstGeom prst="rect">
+                      <a:avLst/>
+                    </a:prstGeom>
+                    <a:noFill/>
+                    <a:ln w="9525">
+                      <a:noFill/>
+                    </a:ln>
+                  </pic:spPr>
+                </pic:pic>
+              </a:graphicData>
+            </a:graphic>
+          </wp:inline>
+        </w:drawing>
+      </w:r>
+    </w:p>
+    <w:p>
+      <w:pPr>
+        <w:jc w:val="both"/>
+        <w:rPr>
+          <w:rFonts w:hint="eastAsia"/>
+          <w:lang w:val="en-US" w:eastAsia="zh-CN"/>
+        </w:rPr>
+      </w:pPr>
+      <w:r>
+        <w:rPr>
+          <w:rFonts w:hint="eastAsia"/>
+          <w:lang w:val="en-US" w:eastAsia="zh-CN"/>
+        </w:rPr>
+        <w:t>若去掉上述代码，则为：</w:t>
+      </w:r>
+    </w:p>
+    <w:p>
+      <w:pPr>
+        <w:jc w:val="both"/>
+      </w:pPr>
+      <w:r>
+        <w:drawing>
+          <wp:inline distT="0" distB="0" distL="114300" distR="114300">
+            <wp:extent cx="2781935" cy="3333750"/>
+            <wp:effectExtent l="0" t="0" r="18415" b="0"/>
+            <wp:docPr id="10" name="图片 7"/>
+            <wp:cNvGraphicFramePr>
+              <a:graphicFrameLocks xmlns:a="http://schemas.openxmlformats.org/drawingml/2006/main" noChangeAspect="1"/>
+            </wp:cNvGraphicFramePr>
+            <a:graphic xmlns:a="http://schemas.openxmlformats.org/drawingml/2006/main">
+              <a:graphicData uri="http://schemas.openxmlformats.org/drawingml/2006/picture">
+                <pic:pic xmlns:pic="http://schemas.openxmlformats.org/drawingml/2006/picture">
+                  <pic:nvPicPr>
+                    <pic:cNvPr id="10" name="图片 7"/>
+                    <pic:cNvPicPr>
+                      <a:picLocks noChangeAspect="1"/>
+                    </pic:cNvPicPr>
+                  </pic:nvPicPr>
+                  <pic:blipFill>
+                    <a:blip r:embed="rId12"/>
+                    <a:stretch>
+                      <a:fillRect/>
+                    </a:stretch>
+                  </pic:blipFill>
+                  <pic:spPr>
+                    <a:xfrm>
+                      <a:off x="0" y="0"/>
+                      <a:ext cx="2781935" cy="3333750"/>
+                    </a:xfrm>
+                    <a:prstGeom prst="rect">
+                      <a:avLst/>
+                    </a:prstGeom>
+                    <a:noFill/>
+                    <a:ln w="9525">
+                      <a:noFill/>
+                    </a:ln>
+                  </pic:spPr>
+                </pic:pic>
+              </a:graphicData>
+            </a:graphic>
+          </wp:inline>
+        </w:drawing>
+      </w:r>
+      <w:r>
+        <w:rPr>
+          <w:rFonts w:hint="eastAsia"/>
+          <w:lang w:val="en-US" w:eastAsia="zh-CN"/>
+        </w:rPr>
+        <w:t>==&gt;</w:t>
+      </w:r>
+      <w:r>
+        <w:drawing>
+          <wp:inline distT="0" distB="0" distL="114300" distR="114300">
+            <wp:extent cx="1750695" cy="3103880"/>
+            <wp:effectExtent l="0" t="0" r="1905" b="1270"/>
+            <wp:docPr id="11" name="图片 8"/>
+            <wp:cNvGraphicFramePr>
+              <a:graphicFrameLocks xmlns:a="http://schemas.openxmlformats.org/drawingml/2006/main" noChangeAspect="1"/>
+            </wp:cNvGraphicFramePr>
+            <a:graphic xmlns:a="http://schemas.openxmlformats.org/drawingml/2006/main">
+              <a:graphicData uri="http://schemas.openxmlformats.org/drawingml/2006/picture">
+                <pic:pic xmlns:pic="http://schemas.openxmlformats.org/drawingml/2006/picture">
+                  <pic:nvPicPr>
+                    <pic:cNvPr id="11" name="图片 8"/>
+                    <pic:cNvPicPr>
+                      <a:picLocks noChangeAspect="1"/>
+                    </pic:cNvPicPr>
+                  </pic:nvPicPr>
+                  <pic:blipFill>
+                    <a:blip r:embed="rId13"/>
+                    <a:stretch>
+                      <a:fillRect/>
+                    </a:stretch>
+                  </pic:blipFill>
+                  <pic:spPr>
+                    <a:xfrm>
+                      <a:off x="0" y="0"/>
+                      <a:ext cx="1750695" cy="3103880"/>
+                    </a:xfrm>
+                    <a:prstGeom prst="rect">
+                      <a:avLst/>
+                    </a:prstGeom>
+                    <a:noFill/>
+                    <a:ln w="9525">
+                      <a:noFill/>
+                    </a:ln>
+                  </pic:spPr>
+                </pic:pic>
+              </a:graphicData>
+            </a:graphic>
+          </wp:inline>
+        </w:drawing>
+      </w:r>
+    </w:p>
+    <w:p>
+      <w:pPr>
+        <w:jc w:val="center"/>
+        <w:rPr>
+          <w:rFonts w:hint="eastAsia"/>
+          <w:lang w:val="en-US" w:eastAsia="zh-CN"/>
+        </w:rPr>
+      </w:pPr>
+      <w:r>
+        <w:rPr>
+          <w:rFonts w:hint="eastAsia"/>
+          <w:lang w:val="en-US" w:eastAsia="zh-CN"/>
+        </w:rPr>
+        <w:t>图2</w:t>
+      </w:r>
+    </w:p>
+    <w:p>
+      <w:pPr>
+        <w:jc w:val="both"/>
+        <w:rPr>
+          <w:rFonts w:hint="eastAsia"/>
+          <w:lang w:val="en-US" w:eastAsia="zh-CN"/>
+        </w:rPr>
+      </w:pPr>
+    </w:p>
+    <w:p>
+      <w:pPr>
+        <w:jc w:val="both"/>
+        <w:rPr>
+          <w:rFonts w:hint="eastAsia"/>
+          <w:lang w:val="en-US" w:eastAsia="zh-CN"/>
+        </w:rPr>
+      </w:pPr>
+      <w:r>
+        <w:rPr>
+          <w:rFonts w:hint="eastAsia"/>
+          <w:lang w:val="en-US" w:eastAsia="zh-CN"/>
+        </w:rPr>
+        <w:t>onDraw():</w:t>
+      </w:r>
+    </w:p>
+    <w:p>
+      <w:pPr>
+        <w:ind w:firstLine="420" w:firstLineChars="0"/>
+        <w:jc w:val="both"/>
+        <w:rPr>
+          <w:rFonts w:hint="eastAsia"/>
+          <w:lang w:val="en-US" w:eastAsia="zh-CN"/>
+        </w:rPr>
+      </w:pPr>
+      <w:r>
+        <w:rPr>
+          <w:rFonts w:hint="eastAsia"/>
+          <w:lang w:val="en-US" w:eastAsia="zh-CN"/>
+        </w:rPr>
+        <w:t>onMeasure()负责测量View的大小，onDraw负责在此View上绘制</w:t>
+      </w:r>
+    </w:p>
+    <w:p>
+      <w:pPr>
+        <w:jc w:val="both"/>
+      </w:pPr>
+      <w:r>
+        <w:drawing>
+          <wp:inline distT="0" distB="0" distL="114300" distR="114300">
+            <wp:extent cx="2379980" cy="790575"/>
+            <wp:effectExtent l="0" t="0" r="1270" b="9525"/>
+            <wp:docPr id="13" name="图片 10"/>
+            <wp:cNvGraphicFramePr>
+              <a:graphicFrameLocks xmlns:a="http://schemas.openxmlformats.org/drawingml/2006/main" noChangeAspect="1"/>
+            </wp:cNvGraphicFramePr>
+            <a:graphic xmlns:a="http://schemas.openxmlformats.org/drawingml/2006/main">
+              <a:graphicData uri="http://schemas.openxmlformats.org/drawingml/2006/picture">
+                <pic:pic xmlns:pic="http://schemas.openxmlformats.org/drawingml/2006/picture">
+                  <pic:nvPicPr>
+                    <pic:cNvPr id="13" name="图片 10"/>
+                    <pic:cNvPicPr>
+                      <a:picLocks noChangeAspect="1"/>
+                    </pic:cNvPicPr>
+                  </pic:nvPicPr>
+                  <pic:blipFill>
+                    <a:blip r:embed="rId14"/>
+                    <a:stretch>
+                      <a:fillRect/>
+                    </a:stretch>
+                  </pic:blipFill>
+                  <pic:spPr>
+                    <a:xfrm>
+                      <a:off x="0" y="0"/>
+                      <a:ext cx="2379980" cy="790575"/>
+                    </a:xfrm>
+                    <a:prstGeom prst="rect">
+                      <a:avLst/>
+                    </a:prstGeom>
+                    <a:noFill/>
+                    <a:ln w="9525">
+                      <a:noFill/>
+                    </a:ln>
+                  </pic:spPr>
+                </pic:pic>
+              </a:graphicData>
+            </a:graphic>
+          </wp:inline>
+        </w:drawing>
+      </w:r>
+      <w:r>
+        <w:rPr>
+          <w:rFonts w:hint="eastAsia"/>
+          <w:lang w:val="en-US" w:eastAsia="zh-CN"/>
+        </w:rPr>
+        <w:t>==&gt;</w:t>
+      </w:r>
+      <w:r>
+        <w:drawing>
+          <wp:inline distT="0" distB="0" distL="114300" distR="114300">
+            <wp:extent cx="513715" cy="910590"/>
+            <wp:effectExtent l="0" t="0" r="635" b="3810"/>
+            <wp:docPr id="12" name="图片 9"/>
+            <wp:cNvGraphicFramePr>
+              <a:graphicFrameLocks xmlns:a="http://schemas.openxmlformats.org/drawingml/2006/main" noChangeAspect="1"/>
+            </wp:cNvGraphicFramePr>
+            <a:graphic xmlns:a="http://schemas.openxmlformats.org/drawingml/2006/main">
+              <a:graphicData uri="http://schemas.openxmlformats.org/drawingml/2006/picture">
+                <pic:pic xmlns:pic="http://schemas.openxmlformats.org/drawingml/2006/picture">
+                  <pic:nvPicPr>
+                    <pic:cNvPr id="12" name="图片 9"/>
+                    <pic:cNvPicPr>
+                      <a:picLocks noChangeAspect="1"/>
+                    </pic:cNvPicPr>
+                  </pic:nvPicPr>
+                  <pic:blipFill>
+                    <a:blip r:embed="rId15"/>
+                    <a:stretch>
+                      <a:fillRect/>
+                    </a:stretch>
+                  </pic:blipFill>
+                  <pic:spPr>
+                    <a:xfrm>
+                      <a:off x="0" y="0"/>
+                      <a:ext cx="513715" cy="910590"/>
+                    </a:xfrm>
+                    <a:prstGeom prst="rect">
+                      <a:avLst/>
+                    </a:prstGeom>
+                    <a:noFill/>
+                    <a:ln w="9525">
+                      <a:noFill/>
+                    </a:ln>
+                  </pic:spPr>
+                </pic:pic>
+              </a:graphicData>
+            </a:graphic>
+          </wp:inline>
+        </w:drawing>
+      </w:r>
+    </w:p>
+    <w:p>
+      <w:pPr>
+        <w:jc w:val="both"/>
+        <w:rPr>
+          <w:rFonts w:hint="eastAsia"/>
+          <w:lang w:val="en-US" w:eastAsia="zh-CN"/>
+        </w:rPr>
+      </w:pPr>
+      <w:r>
+        <w:rPr>
+          <w:rFonts w:hint="eastAsia"/>
+          <w:lang w:val="en-US" w:eastAsia="zh-CN"/>
+        </w:rPr>
+        <w:t>自定义View属性：</w:t>
+      </w:r>
+    </w:p>
+    <w:p>
+      <w:pPr>
+        <w:ind w:firstLine="420" w:firstLineChars="0"/>
+        <w:jc w:val="both"/>
+        <w:rPr>
+          <w:rFonts w:hint="eastAsia"/>
+          <w:lang w:val="en-US" w:eastAsia="zh-CN"/>
+        </w:rPr>
+      </w:pPr>
+      <w:r>
+        <w:rPr>
+          <w:rFonts w:hint="eastAsia"/>
+          <w:lang w:val="en-US" w:eastAsia="zh-CN"/>
+        </w:rPr>
+        <w:t>如果有些属性希望由用户指定，只有当用户不指定的时候才使用默认值，比如上面的默认尺寸。如果想要由用户自己在布局文件里面指定属性值就需要定义自定义属性。</w:t>
+      </w:r>
+    </w:p>
+    <w:p>
+      <w:pPr>
+        <w:ind w:firstLine="420" w:firstLineChars="0"/>
+        <w:jc w:val="both"/>
+        <w:rPr>
+          <w:rFonts w:hint="eastAsia"/>
+          <w:lang w:val="en-US" w:eastAsia="zh-CN"/>
+        </w:rPr>
+      </w:pPr>
+      <w:r>
+        <w:rPr>
+          <w:rFonts w:hint="eastAsia"/>
+          <w:lang w:val="en-US" w:eastAsia="zh-CN"/>
+        </w:rPr>
+        <w:t>首先需要在res/values/styles.xml文件（没有则新建）里面声明一个自定义的属性集：</w:t>
+      </w:r>
+    </w:p>
+    <w:p>
+      <w:pPr>
+        <w:ind w:firstLine="420" w:firstLineChars="0"/>
+        <w:jc w:val="both"/>
+      </w:pPr>
+      <w:r>
+        <w:drawing>
+          <wp:inline distT="0" distB="0" distL="114300" distR="114300">
+            <wp:extent cx="3987800" cy="1725930"/>
+            <wp:effectExtent l="0" t="0" r="12700" b="7620"/>
+            <wp:docPr id="14" name="图片 11"/>
+            <wp:cNvGraphicFramePr>
+              <a:graphicFrameLocks xmlns:a="http://schemas.openxmlformats.org/drawingml/2006/main" noChangeAspect="1"/>
+            </wp:cNvGraphicFramePr>
+            <a:graphic xmlns:a="http://schemas.openxmlformats.org/drawingml/2006/main">
+              <a:graphicData uri="http://schemas.openxmlformats.org/drawingml/2006/picture">
+                <pic:pic xmlns:pic="http://schemas.openxmlformats.org/drawingml/2006/picture">
+                  <pic:nvPicPr>
+                    <pic:cNvPr id="14" name="图片 11"/>
+                    <pic:cNvPicPr>
+                      <a:picLocks noChangeAspect="1"/>
+                    </pic:cNvPicPr>
+                  </pic:nvPicPr>
+                  <pic:blipFill>
+                    <a:blip r:embed="rId16"/>
+                    <a:stretch>
+                      <a:fillRect/>
+                    </a:stretch>
+                  </pic:blipFill>
+                  <pic:spPr>
+                    <a:xfrm>
+                      <a:off x="0" y="0"/>
+                      <a:ext cx="3987800" cy="1725930"/>
+                    </a:xfrm>
+                    <a:prstGeom prst="rect">
+                      <a:avLst/>
+                    </a:prstGeom>
+                    <a:noFill/>
+                    <a:ln w="9525">
+                      <a:noFill/>
+                    </a:ln>
+                  </pic:spPr>
+                </pic:pic>
+              </a:graphicData>
+            </a:graphic>
+          </wp:inline>
+        </w:drawing>
+      </w:r>
+    </w:p>
+    <w:p>
+      <w:pPr>
+        <w:ind w:firstLine="420" w:firstLineChars="0"/>
+        <w:jc w:val="both"/>
+        <w:rPr>
+          <w:rFonts w:hint="eastAsia"/>
+          <w:lang w:val="en-US" w:eastAsia="zh-CN"/>
+        </w:rPr>
+      </w:pPr>
+      <w:r>
+        <w:rPr>
+          <w:rFonts w:hint="eastAsia"/>
+          <w:lang w:val="en-US" w:eastAsia="zh-CN"/>
+        </w:rPr>
+        <w:t>在xml文件中使用自定义属性：</w:t>
+      </w:r>
+    </w:p>
+    <w:p>
+      <w:pPr>
+        <w:ind w:firstLine="420" w:firstLineChars="0"/>
+        <w:jc w:val="both"/>
+        <w:rPr>
+          <w:rFonts w:hint="eastAsia"/>
+          <w:lang w:val="en-US" w:eastAsia="zh-CN"/>
+        </w:rPr>
+      </w:pPr>
+      <w:r>
+        <w:drawing>
+          <wp:inline distT="0" distB="0" distL="114300" distR="114300">
+            <wp:extent cx="4321810" cy="1790065"/>
+            <wp:effectExtent l="0" t="0" r="2540" b="635"/>
+            <wp:docPr id="15" name="图片 12"/>
+            <wp:cNvGraphicFramePr>
+              <a:graphicFrameLocks xmlns:a="http://schemas.openxmlformats.org/drawingml/2006/main" noChangeAspect="1"/>
+            </wp:cNvGraphicFramePr>
+            <a:graphic xmlns:a="http://schemas.openxmlformats.org/drawingml/2006/main">
+              <a:graphicData uri="http://schemas.openxmlformats.org/drawingml/2006/picture">
+                <pic:pic xmlns:pic="http://schemas.openxmlformats.org/drawingml/2006/picture">
+                  <pic:nvPicPr>
+                    <pic:cNvPr id="15" name="图片 12"/>
+                    <pic:cNvPicPr>
+                      <a:picLocks noChangeAspect="1"/>
+                    </pic:cNvPicPr>
+                  </pic:nvPicPr>
+                  <pic:blipFill>
+                    <a:blip r:embed="rId17"/>
+                    <a:stretch>
+                      <a:fillRect/>
+                    </a:stretch>
+                  </pic:blipFill>
+                  <pic:spPr>
+                    <a:xfrm>
+                      <a:off x="0" y="0"/>
+                      <a:ext cx="4321810" cy="1790065"/>
+                    </a:xfrm>
+                    <a:prstGeom prst="rect">
+                      <a:avLst/>
+                    </a:prstGeom>
+                    <a:noFill/>
+                    <a:ln w="9525">
+                      <a:noFill/>
+                    </a:ln>
+                  </pic:spPr>
+                </pic:pic>
+              </a:graphicData>
+            </a:graphic>
+          </wp:inline>
+        </w:drawing>
+      </w:r>
+    </w:p>
+    <w:p>
+      <w:pPr>
+        <w:ind w:firstLine="420" w:firstLineChars="0"/>
+        <w:jc w:val="both"/>
+        <w:rPr>
+          <w:rFonts w:hint="eastAsia"/>
+          <w:lang w:val="en-US" w:eastAsia="zh-CN"/>
+        </w:rPr>
+      </w:pPr>
+      <w:r>
+        <w:rPr>
+          <w:rFonts w:hint="eastAsia"/>
+          <w:lang w:val="en-US" w:eastAsia="zh-CN"/>
+        </w:rPr>
+        <w:t>需要在根标签（LinearLayout）里面设定命名空间，命名空间名称可以随便取，比如myNS，命名空间后面取得值是固定的："http://schemas.android.com/apk/res-auto"</w:t>
+      </w:r>
+    </w:p>
+    <w:p>
+      <w:pPr>
+        <w:ind w:firstLine="420" w:firstLineChars="0"/>
+        <w:jc w:val="both"/>
+        <w:rPr>
+          <w:rFonts w:hint="eastAsia"/>
+          <w:lang w:val="en-US" w:eastAsia="zh-CN"/>
+        </w:rPr>
+      </w:pPr>
+      <w:r>
+        <w:drawing>
+          <wp:inline distT="0" distB="0" distL="114300" distR="114300">
+            <wp:extent cx="4531995" cy="1409700"/>
+            <wp:effectExtent l="0" t="0" r="1905" b="0"/>
+            <wp:docPr id="16" name="图片 13"/>
+            <wp:cNvGraphicFramePr>
+              <a:graphicFrameLocks xmlns:a="http://schemas.openxmlformats.org/drawingml/2006/main" noChangeAspect="1"/>
+            </wp:cNvGraphicFramePr>
+            <a:graphic xmlns:a="http://schemas.openxmlformats.org/drawingml/2006/main">
+              <a:graphicData uri="http://schemas.openxmlformats.org/drawingml/2006/picture">
+                <pic:pic xmlns:pic="http://schemas.openxmlformats.org/drawingml/2006/picture">
+                  <pic:nvPicPr>
+                    <pic:cNvPr id="16" name="图片 13"/>
+                    <pic:cNvPicPr>
+                      <a:picLocks noChangeAspect="1"/>
+                    </pic:cNvPicPr>
+                  </pic:nvPicPr>
+                  <pic:blipFill>
+                    <a:blip r:embed="rId18"/>
+                    <a:stretch>
+                      <a:fillRect/>
+                    </a:stretch>
+                  </pic:blipFill>
+                  <pic:spPr>
+                    <a:xfrm>
+                      <a:off x="0" y="0"/>
+                      <a:ext cx="4531995" cy="1409700"/>
+                    </a:xfrm>
+                    <a:prstGeom prst="rect">
+                      <a:avLst/>
+                    </a:prstGeom>
+                    <a:noFill/>
+                    <a:ln w="9525">
+                      <a:noFill/>
+                    </a:ln>
+                  </pic:spPr>
+                </pic:pic>
+              </a:graphicData>
+            </a:graphic>
+          </wp:inline>
+        </w:drawing>
+      </w:r>
       <w:bookmarkStart w:id="0" w:name="_GoBack"/>
       <w:bookmarkEnd w:id="0"/>
     </w:p>
@@ -154,7 +2093,7 @@
   <w:docDefaults>
     <w:rPrDefault>
       <w:rPr>
-        <w:rFonts w:asciiTheme="minorHAnsi" w:hAnsiTheme="minorHAnsi" w:eastAsiaTheme="minorEastAsia" w:cstheme="minorBidi"/>
+        <w:rFonts w:ascii="Times New Roman" w:hAnsi="Times New Roman" w:eastAsia="宋体" w:cs="Times New Roman"/>
       </w:rPr>
     </w:rPrDefault>
   </w:docDefaults>

</xml_diff>